<commit_message>
resize carousel, add margin and padding, add info and program
</commit_message>
<xml_diff>
--- a/1. project brief/Project+Brief.docx
+++ b/1. project brief/Project+Brief.docx
@@ -116,7 +116,6 @@
           <w:lang w:val="fr-FR"/>
         </w:rPr>
       </w:pPr>
-      <w:bookmarkStart w:id="0" w:name="_GoBack"/>
       <w:r>
         <w:rPr>
           <w:rFonts w:hint="default"/>
@@ -127,7 +126,6 @@
         <w:t>STAKEHOLDERS</w:t>
       </w:r>
     </w:p>
-    <w:bookmarkEnd w:id="0"/>
     <w:p>
       <w:pPr>
         <w:jc w:val="both"/>
@@ -174,6 +172,70 @@
           <w:lang w:val="fr-FR"/>
         </w:rPr>
         <w:t>- freelance front-end developer : Bastien Ratat</w:t>
+      </w:r>
+    </w:p>
+    <w:p>
+      <w:pPr>
+        <w:jc w:val="both"/>
+        <w:rPr>
+          <w:rFonts w:hint="default"/>
+          <w:lang w:val="fr-FR"/>
+        </w:rPr>
+      </w:pPr>
+      <w:r>
+        <w:rPr>
+          <w:rFonts w:hint="default"/>
+          <w:lang w:val="fr-FR"/>
+        </w:rPr>
+        <w:t>- Boston government</w:t>
+      </w:r>
+    </w:p>
+    <w:p>
+      <w:pPr>
+        <w:jc w:val="both"/>
+        <w:rPr>
+          <w:rFonts w:hint="default"/>
+          <w:lang w:val="fr-FR"/>
+        </w:rPr>
+      </w:pPr>
+      <w:r>
+        <w:rPr>
+          <w:rFonts w:hint="default"/>
+          <w:lang w:val="fr-FR"/>
+        </w:rPr>
+        <w:t>- Boston’s news website</w:t>
+      </w:r>
+    </w:p>
+    <w:p>
+      <w:pPr>
+        <w:jc w:val="both"/>
+        <w:rPr>
+          <w:rFonts w:hint="default"/>
+          <w:lang w:val="fr-FR"/>
+        </w:rPr>
+      </w:pPr>
+      <w:r>
+        <w:rPr>
+          <w:rFonts w:hint="default"/>
+          <w:lang w:val="fr-FR"/>
+        </w:rPr>
+        <w:t>- Boston Public Garden staff</w:t>
+      </w:r>
+    </w:p>
+    <w:p>
+      <w:pPr>
+        <w:jc w:val="both"/>
+        <w:rPr>
+          <w:rFonts w:hint="default"/>
+          <w:lang w:val="fr-FR"/>
+        </w:rPr>
+      </w:pPr>
+      <w:r>
+        <w:rPr>
+          <w:rFonts w:hint="default"/>
+          <w:lang w:val="fr-FR"/>
+        </w:rPr>
+        <w:t>- insurance company</w:t>
       </w:r>
     </w:p>
     <w:p>
@@ -479,7 +541,7 @@
           <w:rFonts w:hint="default"/>
           <w:lang w:val="fr-FR"/>
         </w:rPr>
-        <w:t xml:space="preserve">- Services : $50 for domain name and hosting service </w:t>
+        <w:t>- Services : $50 for domain name ($10 to $20) and hosting service ($10 per month for 3 months)</w:t>
       </w:r>
     </w:p>
     <w:p>
@@ -691,7 +753,7 @@
           <w:rFonts w:hint="default"/>
           <w:lang w:val="fr-FR"/>
         </w:rPr>
-        <w:t xml:space="preserve">- design the website mock up and simulate the user flow (1 week, </w:t>
+        <w:t xml:space="preserve">- design the website mockup and simulate the user flow (1 week, </w:t>
       </w:r>
       <w:r>
         <w:rPr>
@@ -831,7 +893,7 @@
           <w:rFonts w:hint="default"/>
           <w:lang w:val="fr-FR"/>
         </w:rPr>
-        <w:t xml:space="preserve">- develop the landing page following the design mock up (1 day, </w:t>
+        <w:t xml:space="preserve">- develop the landing page following the design mockup (1 day, </w:t>
       </w:r>
       <w:r>
         <w:rPr>
@@ -1146,7 +1208,7 @@
           <w:szCs w:val="22"/>
           <w:lang w:val="fr-FR"/>
         </w:rPr>
-        <w:t xml:space="preserve">- responsive website with a smooth design non only on desktop, but also medium and small devices such as tablets and mobile phone </w:t>
+        <w:t>- responsive website with a smooth design non only on desktop, but also medium and small devices such as tablets and mobile phone (using Bootstrap 4)</w:t>
       </w:r>
     </w:p>
     <w:p>
@@ -1167,6 +1229,48 @@
           <w:lang w:val="fr-FR"/>
         </w:rPr>
         <w:t>- functional pre-registration form that displays an alert whenever the number of pre-registered people reaches 1500</w:t>
+      </w:r>
+    </w:p>
+    <w:p>
+      <w:pPr>
+        <w:jc w:val="both"/>
+        <w:rPr>
+          <w:rFonts w:hint="default"/>
+          <w:sz w:val="21"/>
+          <w:szCs w:val="22"/>
+          <w:lang w:val="fr-FR"/>
+        </w:rPr>
+      </w:pPr>
+      <w:r>
+        <w:rPr>
+          <w:rFonts w:hint="default"/>
+          <w:sz w:val="21"/>
+          <w:szCs w:val="22"/>
+          <w:lang w:val="fr-FR"/>
+        </w:rPr>
+        <w:t>- implement caching on the web server that allow users to access cache copies</w:t>
+      </w:r>
+      <w:bookmarkStart w:id="0" w:name="_GoBack"/>
+      <w:bookmarkEnd w:id="0"/>
+    </w:p>
+    <w:p>
+      <w:pPr>
+        <w:jc w:val="both"/>
+        <w:rPr>
+          <w:rFonts w:hint="default"/>
+          <w:sz w:val="21"/>
+          <w:szCs w:val="22"/>
+          <w:lang w:val="fr-FR"/>
+        </w:rPr>
+      </w:pPr>
+      <w:r>
+        <w:rPr>
+          <w:rFonts w:hint="default"/>
+          <w:sz w:val="21"/>
+          <w:szCs w:val="22"/>
+          <w:lang w:val="fr-FR"/>
+        </w:rPr>
+        <w:t>- web server with a dashboard</w:t>
       </w:r>
     </w:p>
     <w:sectPr>
@@ -1184,7 +1288,7 @@
   <w:docDefaults>
     <w:rPrDefault>
       <w:rPr>
-        <w:rFonts w:ascii="Times New Roman" w:hAnsi="Times New Roman" w:eastAsia="宋体" w:cs="Times New Roman"/>
+        <w:rFonts w:ascii="Times New Roman" w:hAnsi="Times New Roman" w:eastAsia="SimSun" w:cs="Times New Roman"/>
       </w:rPr>
     </w:rPrDefault>
   </w:docDefaults>
@@ -1458,7 +1562,6 @@
     <w:semiHidden/>
     <w:uiPriority w:val="0"/>
     <w:tblPr>
-      <w:tblLayout w:type="fixed"/>
       <w:tblCellMar>
         <w:top w:w="0" w:type="dxa"/>
         <w:left w:w="108" w:type="dxa"/>

</xml_diff>